<commit_message>
Added Tasks Column for teammembers in report
</commit_message>
<xml_diff>
--- a/Report_NLM.docx
+++ b/Report_NLM.docx
@@ -367,25 +367,7 @@
           <w:sz w:val="21"/>
           <w:szCs w:val="21"/>
         </w:rPr>
-        <w:t xml:space="preserve"> much greater post-filtering clarity, and less loss of detail in the image compared with local mean algorithms.</w:t>
-      </w:r>
-      <w:r>
-        <w:rPr>
-          <w:rFonts w:ascii="Arial" w:hAnsi="Arial" w:cs="Arial"/>
-          <w:color w:val="000000" w:themeColor="text1"/>
-          <w:sz w:val="21"/>
-          <w:szCs w:val="21"/>
-        </w:rPr>
-        <w:t xml:space="preserve"> </w:t>
-      </w:r>
-      <w:r>
-        <w:rPr>
-          <w:rFonts w:ascii="Arial" w:hAnsi="Arial" w:cs="Arial"/>
-          <w:color w:val="000000" w:themeColor="text1"/>
-          <w:sz w:val="21"/>
-          <w:szCs w:val="21"/>
-        </w:rPr>
-        <w:t>If compared with other well-known denoising techniques, non-local means adds "method noise" (</w:t>
+        <w:t xml:space="preserve"> much greater post-filtering clarity, and less loss of detail in the image compared with local mean algorithms. If compared with other well-known denoising techniques, non-local means adds "method noise" (</w:t>
       </w:r>
       <w:proofErr w:type="gramStart"/>
       <w:r>
@@ -599,6 +581,57 @@
       </w:pPr>
       <w:r>
         <w:t>CONCLUSION</w:t>
+      </w:r>
+    </w:p>
+    <w:p>
+      <w:pPr>
+        <w:pStyle w:val="ListParagraph"/>
+      </w:pPr>
+    </w:p>
+    <w:p>
+      <w:pPr>
+        <w:pStyle w:val="ListParagraph"/>
+        <w:numPr>
+          <w:ilvl w:val="0"/>
+          <w:numId w:val="1"/>
+        </w:numPr>
+      </w:pPr>
+      <w:r>
+        <w:t xml:space="preserve">TASKS DONE BY </w:t>
+      </w:r>
+    </w:p>
+    <w:p>
+      <w:pPr>
+        <w:pStyle w:val="ListParagraph"/>
+      </w:pPr>
+    </w:p>
+    <w:p>
+      <w:pPr>
+        <w:ind w:left="720"/>
+      </w:pPr>
+      <w:r>
+        <w:t>Dinesh</w:t>
+      </w:r>
+    </w:p>
+    <w:p>
+      <w:pPr>
+        <w:ind w:left="720"/>
+      </w:pPr>
+      <w:proofErr w:type="spellStart"/>
+      <w:r>
+        <w:t>Eram</w:t>
+      </w:r>
+      <w:proofErr w:type="spellEnd"/>
+      <w:r>
+        <w:t xml:space="preserve"> </w:t>
+      </w:r>
+    </w:p>
+    <w:p>
+      <w:pPr>
+        <w:ind w:left="720"/>
+      </w:pPr>
+      <w:r>
+        <w:t>Priyashi</w:t>
       </w:r>
     </w:p>
     <w:p>

</xml_diff>